<commit_message>
Layout und Phasenverteilung hinzugefügt
</commit_message>
<xml_diff>
--- a/Protokolle.docx
+++ b/Protokolle.docx
@@ -4,38 +4,49 @@
   <w:body>
     <w:p>
       <w:pPr>
-        <w:rPr>
-          <w:lang w:val="de-DE"/>
-        </w:rPr>
-      </w:pPr>
-      <w:r>
-        <w:rPr>
-          <w:lang w:val="de-DE"/>
-        </w:rPr>
-        <w:t xml:space="preserve">Design </w:t>
-      </w:r>
-      <w:proofErr w:type="spellStart"/>
-      <w:r>
-        <w:rPr>
-          <w:lang w:val="de-DE"/>
-        </w:rPr>
-        <w:t>Thinking</w:t>
-      </w:r>
-      <w:proofErr w:type="spellEnd"/>
-      <w:r>
-        <w:rPr>
-          <w:lang w:val="de-DE"/>
-        </w:rPr>
-        <w:t>:</w:t>
-      </w:r>
-    </w:p>
-    <w:p>
-      <w:pPr>
-        <w:rPr>
-          <w:lang w:val="de-DE"/>
-        </w:rPr>
-      </w:pPr>
-      <w:r>
+        <w:pStyle w:val="Title"/>
+        <w:rPr>
+          <w:lang w:val="de-DE"/>
+        </w:rPr>
+      </w:pPr>
+      <w:r>
+        <w:rPr>
+          <w:lang w:val="de-DE"/>
+        </w:rPr>
+        <w:t>Protokolle Weinbau</w:t>
+      </w:r>
+    </w:p>
+    <w:p>
+      <w:pPr>
+        <w:pStyle w:val="Heading1"/>
+        <w:rPr>
+          <w:lang w:val="de-DE"/>
+        </w:rPr>
+      </w:pPr>
+      <w:r>
+        <w:rPr>
+          <w:lang w:val="de-DE"/>
+        </w:rPr>
+        <w:t>Design Thinking:</w:t>
+      </w:r>
+    </w:p>
+    <w:p>
+      <w:pPr>
+        <w:rPr>
+          <w:lang w:val="de-DE"/>
+        </w:rPr>
+      </w:pPr>
+    </w:p>
+    <w:p>
+      <w:pPr>
+        <w:rPr>
+          <w:lang w:val="de-DE"/>
+        </w:rPr>
+      </w:pPr>
+      <w:r>
+        <w:rPr>
+          <w:noProof/>
+        </w:rPr>
         <w:drawing>
           <wp:inline distT="0" distB="0" distL="0" distR="0" wp14:anchorId="74FF50E3" wp14:editId="00FC8E6D">
             <wp:extent cx="5760720" cy="3928745"/>
@@ -50,7 +61,7 @@
             <wp:cNvGraphicFramePr/>
             <a:graphic xmlns:a="http://schemas.openxmlformats.org/drawingml/2006/main">
               <a:graphicData uri="http://schemas.openxmlformats.org/drawingml/2006/diagram">
-                <dgm:relIds xmlns:dgm="http://schemas.openxmlformats.org/drawingml/2006/diagram" xmlns:r="http://schemas.openxmlformats.org/officeDocument/2006/relationships" r:dm="rId5" r:lo="rId6" r:qs="rId7" r:cs="rId8"/>
+                <dgm:relIds xmlns:dgm="http://schemas.openxmlformats.org/drawingml/2006/diagram" xmlns:r="http://schemas.openxmlformats.org/officeDocument/2006/relationships" r:dm="rId7" r:lo="rId8" r:qs="rId9" r:cs="rId10"/>
               </a:graphicData>
             </a:graphic>
           </wp:inline>
@@ -65,6 +76,9 @@
       </w:pPr>
     </w:p>
     <w:p>
+      <w:pPr>
+        <w:pStyle w:val="Heading1"/>
+      </w:pPr>
       <w:r>
         <w:t>Sprint Planning Meeting</w:t>
       </w:r>
@@ -88,7 +102,7 @@
     </w:p>
     <w:p>
       <w:pPr>
-        <w:pStyle w:val="Listenabsatz"/>
+        <w:pStyle w:val="ListParagraph"/>
         <w:numPr>
           <w:ilvl w:val="0"/>
           <w:numId w:val="1"/>
@@ -106,7 +120,7 @@
     </w:p>
     <w:p>
       <w:pPr>
-        <w:pStyle w:val="Listenabsatz"/>
+        <w:pStyle w:val="ListParagraph"/>
         <w:numPr>
           <w:ilvl w:val="1"/>
           <w:numId w:val="1"/>
@@ -119,26 +133,12 @@
         <w:rPr>
           <w:lang w:val="de-DE"/>
         </w:rPr>
-        <w:t xml:space="preserve">Project </w:t>
-      </w:r>
-      <w:proofErr w:type="spellStart"/>
-      <w:r>
-        <w:rPr>
-          <w:lang w:val="de-DE"/>
-        </w:rPr>
-        <w:t>Owner</w:t>
-      </w:r>
-      <w:proofErr w:type="spellEnd"/>
-      <w:r>
-        <w:rPr>
-          <w:lang w:val="de-DE"/>
-        </w:rPr>
-        <w:t>: Paul</w:t>
-      </w:r>
-    </w:p>
-    <w:p>
-      <w:pPr>
-        <w:pStyle w:val="Listenabsatz"/>
+        <w:t>Project Owner: Paul</w:t>
+      </w:r>
+    </w:p>
+    <w:p>
+      <w:pPr>
+        <w:pStyle w:val="ListParagraph"/>
         <w:numPr>
           <w:ilvl w:val="1"/>
           <w:numId w:val="1"/>
@@ -156,7 +156,7 @@
     </w:p>
     <w:p>
       <w:pPr>
-        <w:pStyle w:val="Listenabsatz"/>
+        <w:pStyle w:val="ListParagraph"/>
         <w:numPr>
           <w:ilvl w:val="1"/>
           <w:numId w:val="1"/>
@@ -174,7 +174,7 @@
     </w:p>
     <w:p>
       <w:pPr>
-        <w:pStyle w:val="Listenabsatz"/>
+        <w:pStyle w:val="ListParagraph"/>
         <w:numPr>
           <w:ilvl w:val="1"/>
           <w:numId w:val="1"/>
@@ -192,7 +192,7 @@
     </w:p>
     <w:p>
       <w:pPr>
-        <w:pStyle w:val="Listenabsatz"/>
+        <w:pStyle w:val="ListParagraph"/>
         <w:numPr>
           <w:ilvl w:val="1"/>
           <w:numId w:val="1"/>
@@ -201,24 +201,16 @@
           <w:lang w:val="de-DE"/>
         </w:rPr>
       </w:pPr>
-      <w:proofErr w:type="spellStart"/>
-      <w:r>
-        <w:rPr>
-          <w:lang w:val="de-DE"/>
-        </w:rPr>
-        <w:t>Scrum</w:t>
-      </w:r>
-      <w:proofErr w:type="spellEnd"/>
-      <w:r>
-        <w:rPr>
-          <w:lang w:val="de-DE"/>
-        </w:rPr>
-        <w:t xml:space="preserve"> Master / Koordination: Lukas</w:t>
-      </w:r>
-    </w:p>
-    <w:p>
-      <w:pPr>
-        <w:pStyle w:val="Listenabsatz"/>
+      <w:r>
+        <w:rPr>
+          <w:lang w:val="de-DE"/>
+        </w:rPr>
+        <w:t>Scrum Master / Koordination: Lukas</w:t>
+      </w:r>
+    </w:p>
+    <w:p>
+      <w:pPr>
+        <w:pStyle w:val="ListParagraph"/>
         <w:ind w:left="1440"/>
         <w:rPr>
           <w:lang w:val="de-DE"/>
@@ -227,7 +219,7 @@
     </w:p>
     <w:p>
       <w:pPr>
-        <w:pStyle w:val="Listenabsatz"/>
+        <w:pStyle w:val="ListParagraph"/>
         <w:numPr>
           <w:ilvl w:val="0"/>
           <w:numId w:val="1"/>
@@ -246,26 +238,12 @@
         <w:rPr>
           <w:lang w:val="de-DE"/>
         </w:rPr>
-        <w:t xml:space="preserve"> (</w:t>
-      </w:r>
-      <w:proofErr w:type="spellStart"/>
-      <w:r>
-        <w:rPr>
-          <w:lang w:val="de-DE"/>
-        </w:rPr>
-        <w:t>Git</w:t>
-      </w:r>
-      <w:proofErr w:type="spellEnd"/>
-      <w:r>
-        <w:rPr>
-          <w:lang w:val="de-DE"/>
-        </w:rPr>
-        <w:t>)</w:t>
-      </w:r>
-    </w:p>
-    <w:p>
-      <w:pPr>
-        <w:pStyle w:val="Listenabsatz"/>
+        <w:t xml:space="preserve"> (Git)</w:t>
+      </w:r>
+    </w:p>
+    <w:p>
+      <w:pPr>
+        <w:pStyle w:val="ListParagraph"/>
         <w:numPr>
           <w:ilvl w:val="0"/>
           <w:numId w:val="1"/>
@@ -283,7 +261,7 @@
     </w:p>
     <w:p>
       <w:pPr>
-        <w:pStyle w:val="Listenabsatz"/>
+        <w:pStyle w:val="ListParagraph"/>
         <w:numPr>
           <w:ilvl w:val="0"/>
           <w:numId w:val="1"/>
@@ -301,7 +279,7 @@
     </w:p>
     <w:p>
       <w:pPr>
-        <w:pStyle w:val="Listenabsatz"/>
+        <w:pStyle w:val="ListParagraph"/>
         <w:numPr>
           <w:ilvl w:val="0"/>
           <w:numId w:val="1"/>
@@ -314,44 +292,521 @@
         <w:rPr>
           <w:lang w:val="de-DE"/>
         </w:rPr>
-        <w:t>ER-Diagramm zur Orientierung für erste Architektur (</w:t>
-      </w:r>
-      <w:proofErr w:type="spellStart"/>
-      <w:r>
-        <w:rPr>
-          <w:lang w:val="de-DE"/>
-        </w:rPr>
-        <w:t>Git</w:t>
-      </w:r>
-      <w:proofErr w:type="spellEnd"/>
-      <w:r>
-        <w:rPr>
-          <w:lang w:val="de-DE"/>
-        </w:rPr>
-        <w:t>)</w:t>
-      </w:r>
-    </w:p>
-    <w:p>
-      <w:pPr>
-        <w:rPr>
-          <w:lang w:val="de-DE"/>
-        </w:rPr>
-      </w:pPr>
-    </w:p>
-    <w:p>
-      <w:pPr>
-        <w:rPr>
-          <w:lang w:val="de-DE"/>
-        </w:rPr>
-      </w:pPr>
-      <w:proofErr w:type="spellStart"/>
-      <w:r>
-        <w:rPr>
-          <w:lang w:val="de-DE"/>
-        </w:rPr>
-        <w:t>Scrum</w:t>
-      </w:r>
-      <w:proofErr w:type="spellEnd"/>
+        <w:t>ER-Diagramm zur Orientierung für erste Architektur (Git)</w:t>
+      </w:r>
+    </w:p>
+    <w:p>
+      <w:pPr>
+        <w:pStyle w:val="Heading2"/>
+        <w:rPr>
+          <w:lang w:val="de-DE"/>
+        </w:rPr>
+      </w:pPr>
+      <w:r>
+        <w:rPr>
+          <w:lang w:val="de-DE"/>
+        </w:rPr>
+        <w:t xml:space="preserve">Zuteilung Phasen </w:t>
+      </w:r>
+    </w:p>
+    <w:tbl>
+      <w:tblPr>
+        <w:tblStyle w:val="TableGrid"/>
+        <w:tblW w:w="0" w:type="auto"/>
+        <w:tblLook w:val="04A0" w:firstRow="1" w:lastRow="0" w:firstColumn="1" w:lastColumn="0" w:noHBand="0" w:noVBand="1"/>
+      </w:tblPr>
+      <w:tblGrid>
+        <w:gridCol w:w="4531"/>
+        <w:gridCol w:w="4531"/>
+      </w:tblGrid>
+      <w:tr>
+        <w:tc>
+          <w:tcPr>
+            <w:tcW w:w="4531" w:type="dxa"/>
+          </w:tcPr>
+          <w:p>
+            <w:pPr>
+              <w:rPr>
+                <w:b/>
+                <w:lang w:val="de-DE"/>
+              </w:rPr>
+            </w:pPr>
+            <w:r>
+              <w:rPr>
+                <w:b/>
+                <w:lang w:val="de-DE"/>
+              </w:rPr>
+              <w:t>Phasen/ Empfehlungen</w:t>
+            </w:r>
+          </w:p>
+        </w:tc>
+        <w:tc>
+          <w:tcPr>
+            <w:tcW w:w="4531" w:type="dxa"/>
+          </w:tcPr>
+          <w:p>
+            <w:pPr>
+              <w:rPr>
+                <w:b/>
+                <w:lang w:val="de-DE"/>
+              </w:rPr>
+            </w:pPr>
+            <w:r>
+              <w:rPr>
+                <w:b/>
+                <w:lang w:val="de-DE"/>
+              </w:rPr>
+              <w:t>Name</w:t>
+            </w:r>
+          </w:p>
+        </w:tc>
+      </w:tr>
+      <w:tr>
+        <w:tc>
+          <w:tcPr>
+            <w:tcW w:w="4531" w:type="dxa"/>
+          </w:tcPr>
+          <w:p>
+            <w:pPr>
+              <w:rPr>
+                <w:lang w:val="de-DE"/>
+              </w:rPr>
+            </w:pPr>
+            <w:r>
+              <w:rPr>
+                <w:lang w:val="de-DE"/>
+              </w:rPr>
+              <w:t>Winterruhe</w:t>
+            </w:r>
+          </w:p>
+        </w:tc>
+        <w:tc>
+          <w:tcPr>
+            <w:tcW w:w="4531" w:type="dxa"/>
+          </w:tcPr>
+          <w:p>
+            <w:pPr>
+              <w:rPr>
+                <w:lang w:val="de-DE"/>
+              </w:rPr>
+            </w:pPr>
+            <w:r>
+              <w:rPr>
+                <w:lang w:val="de-DE"/>
+              </w:rPr>
+              <w:t>Marco</w:t>
+            </w:r>
+          </w:p>
+        </w:tc>
+      </w:tr>
+      <w:tr>
+        <w:tc>
+          <w:tcPr>
+            <w:tcW w:w="4531" w:type="dxa"/>
+          </w:tcPr>
+          <w:p>
+            <w:pPr>
+              <w:rPr>
+                <w:lang w:val="de-DE"/>
+              </w:rPr>
+            </w:pPr>
+            <w:r>
+              <w:rPr>
+                <w:lang w:val="de-DE"/>
+              </w:rPr>
+              <w:t>Rebschnitt</w:t>
+            </w:r>
+          </w:p>
+        </w:tc>
+        <w:tc>
+          <w:tcPr>
+            <w:tcW w:w="4531" w:type="dxa"/>
+          </w:tcPr>
+          <w:p>
+            <w:pPr>
+              <w:rPr>
+                <w:lang w:val="de-DE"/>
+              </w:rPr>
+            </w:pPr>
+            <w:r>
+              <w:rPr>
+                <w:lang w:val="de-DE"/>
+              </w:rPr>
+              <w:t>Marco</w:t>
+            </w:r>
+          </w:p>
+        </w:tc>
+      </w:tr>
+      <w:tr>
+        <w:tc>
+          <w:tcPr>
+            <w:tcW w:w="4531" w:type="dxa"/>
+          </w:tcPr>
+          <w:p>
+            <w:pPr>
+              <w:rPr>
+                <w:lang w:val="de-DE"/>
+              </w:rPr>
+            </w:pPr>
+            <w:r>
+              <w:rPr>
+                <w:lang w:val="de-DE"/>
+              </w:rPr>
+              <w:lastRenderedPageBreak/>
+              <w:t>Reberziehung</w:t>
+            </w:r>
+          </w:p>
+        </w:tc>
+        <w:tc>
+          <w:tcPr>
+            <w:tcW w:w="4531" w:type="dxa"/>
+          </w:tcPr>
+          <w:p>
+            <w:pPr>
+              <w:rPr>
+                <w:lang w:val="de-DE"/>
+              </w:rPr>
+            </w:pPr>
+            <w:r>
+              <w:rPr>
+                <w:lang w:val="de-DE"/>
+              </w:rPr>
+              <w:t>Mona</w:t>
+            </w:r>
+          </w:p>
+        </w:tc>
+      </w:tr>
+      <w:tr>
+        <w:tc>
+          <w:tcPr>
+            <w:tcW w:w="4531" w:type="dxa"/>
+          </w:tcPr>
+          <w:p>
+            <w:pPr>
+              <w:rPr>
+                <w:lang w:val="de-DE"/>
+              </w:rPr>
+            </w:pPr>
+            <w:r>
+              <w:rPr>
+                <w:lang w:val="de-DE"/>
+              </w:rPr>
+              <w:t>Bodenarbeit</w:t>
+            </w:r>
+          </w:p>
+        </w:tc>
+        <w:tc>
+          <w:tcPr>
+            <w:tcW w:w="4531" w:type="dxa"/>
+          </w:tcPr>
+          <w:p>
+            <w:pPr>
+              <w:rPr>
+                <w:lang w:val="de-DE"/>
+              </w:rPr>
+            </w:pPr>
+            <w:r>
+              <w:rPr>
+                <w:lang w:val="de-DE"/>
+              </w:rPr>
+              <w:t>Mona</w:t>
+            </w:r>
+          </w:p>
+        </w:tc>
+      </w:tr>
+      <w:tr>
+        <w:tc>
+          <w:tcPr>
+            <w:tcW w:w="4531" w:type="dxa"/>
+          </w:tcPr>
+          <w:p>
+            <w:pPr>
+              <w:rPr>
+                <w:lang w:val="de-DE"/>
+              </w:rPr>
+            </w:pPr>
+            <w:r>
+              <w:rPr>
+                <w:lang w:val="de-DE"/>
+              </w:rPr>
+              <w:t>Pflanzenschutz</w:t>
+            </w:r>
+          </w:p>
+        </w:tc>
+        <w:tc>
+          <w:tcPr>
+            <w:tcW w:w="4531" w:type="dxa"/>
+          </w:tcPr>
+          <w:p>
+            <w:pPr>
+              <w:rPr>
+                <w:lang w:val="de-DE"/>
+              </w:rPr>
+            </w:pPr>
+            <w:r>
+              <w:rPr>
+                <w:lang w:val="de-DE"/>
+              </w:rPr>
+              <w:t>Mona</w:t>
+            </w:r>
+          </w:p>
+        </w:tc>
+      </w:tr>
+      <w:tr>
+        <w:tc>
+          <w:tcPr>
+            <w:tcW w:w="4531" w:type="dxa"/>
+          </w:tcPr>
+          <w:p>
+            <w:pPr>
+              <w:rPr>
+                <w:lang w:val="de-DE"/>
+              </w:rPr>
+            </w:pPr>
+            <w:r>
+              <w:rPr>
+                <w:lang w:val="de-DE"/>
+              </w:rPr>
+              <w:t>Befruchtung</w:t>
+            </w:r>
+          </w:p>
+        </w:tc>
+        <w:tc>
+          <w:tcPr>
+            <w:tcW w:w="4531" w:type="dxa"/>
+          </w:tcPr>
+          <w:p>
+            <w:pPr>
+              <w:rPr>
+                <w:lang w:val="de-DE"/>
+              </w:rPr>
+            </w:pPr>
+            <w:r>
+              <w:rPr>
+                <w:lang w:val="de-DE"/>
+              </w:rPr>
+              <w:t>Lukas</w:t>
+            </w:r>
+          </w:p>
+        </w:tc>
+      </w:tr>
+      <w:tr>
+        <w:tc>
+          <w:tcPr>
+            <w:tcW w:w="4531" w:type="dxa"/>
+          </w:tcPr>
+          <w:p>
+            <w:pPr>
+              <w:rPr>
+                <w:lang w:val="de-DE"/>
+              </w:rPr>
+            </w:pPr>
+            <w:r>
+              <w:rPr>
+                <w:lang w:val="de-DE"/>
+              </w:rPr>
+              <w:t>Laubarbeit</w:t>
+            </w:r>
+          </w:p>
+        </w:tc>
+        <w:tc>
+          <w:tcPr>
+            <w:tcW w:w="4531" w:type="dxa"/>
+          </w:tcPr>
+          <w:p>
+            <w:pPr>
+              <w:rPr>
+                <w:lang w:val="de-DE"/>
+              </w:rPr>
+            </w:pPr>
+            <w:r>
+              <w:rPr>
+                <w:lang w:val="de-DE"/>
+              </w:rPr>
+              <w:t>Lukas</w:t>
+            </w:r>
+          </w:p>
+        </w:tc>
+      </w:tr>
+      <w:tr>
+        <w:tc>
+          <w:tcPr>
+            <w:tcW w:w="4531" w:type="dxa"/>
+          </w:tcPr>
+          <w:p>
+            <w:pPr>
+              <w:rPr>
+                <w:lang w:val="de-DE"/>
+              </w:rPr>
+            </w:pPr>
+            <w:r>
+              <w:rPr>
+                <w:lang w:val="de-DE"/>
+              </w:rPr>
+              <w:t>Ernte</w:t>
+            </w:r>
+          </w:p>
+        </w:tc>
+        <w:tc>
+          <w:tcPr>
+            <w:tcW w:w="4531" w:type="dxa"/>
+          </w:tcPr>
+          <w:p>
+            <w:pPr>
+              <w:rPr>
+                <w:lang w:val="de-DE"/>
+              </w:rPr>
+            </w:pPr>
+            <w:r>
+              <w:rPr>
+                <w:lang w:val="de-DE"/>
+              </w:rPr>
+              <w:t>Paul</w:t>
+            </w:r>
+          </w:p>
+        </w:tc>
+      </w:tr>
+      <w:tr>
+        <w:tc>
+          <w:tcPr>
+            <w:tcW w:w="4531" w:type="dxa"/>
+          </w:tcPr>
+          <w:p>
+            <w:pPr>
+              <w:rPr>
+                <w:lang w:val="de-DE"/>
+              </w:rPr>
+            </w:pPr>
+            <w:r>
+              <w:rPr>
+                <w:lang w:val="de-DE"/>
+              </w:rPr>
+              <w:t>Winterruhe</w:t>
+            </w:r>
+          </w:p>
+        </w:tc>
+        <w:tc>
+          <w:tcPr>
+            <w:tcW w:w="4531" w:type="dxa"/>
+          </w:tcPr>
+          <w:p>
+            <w:pPr>
+              <w:rPr>
+                <w:lang w:val="de-DE"/>
+              </w:rPr>
+            </w:pPr>
+            <w:r>
+              <w:rPr>
+                <w:lang w:val="de-DE"/>
+              </w:rPr>
+              <w:t>Paul</w:t>
+            </w:r>
+          </w:p>
+        </w:tc>
+      </w:tr>
+      <w:tr>
+        <w:tc>
+          <w:tcPr>
+            <w:tcW w:w="4531" w:type="dxa"/>
+          </w:tcPr>
+          <w:p>
+            <w:pPr>
+              <w:rPr>
+                <w:lang w:val="de-DE"/>
+              </w:rPr>
+            </w:pPr>
+            <w:r>
+              <w:rPr>
+                <w:lang w:val="de-DE"/>
+              </w:rPr>
+              <w:t>Düngen</w:t>
+            </w:r>
+          </w:p>
+        </w:tc>
+        <w:tc>
+          <w:tcPr>
+            <w:tcW w:w="4531" w:type="dxa"/>
+          </w:tcPr>
+          <w:p>
+            <w:pPr>
+              <w:rPr>
+                <w:lang w:val="de-DE"/>
+              </w:rPr>
+            </w:pPr>
+            <w:r>
+              <w:rPr>
+                <w:lang w:val="de-DE"/>
+              </w:rPr>
+              <w:t>Mona</w:t>
+            </w:r>
+          </w:p>
+        </w:tc>
+      </w:tr>
+      <w:tr>
+        <w:tc>
+          <w:tcPr>
+            <w:tcW w:w="4531" w:type="dxa"/>
+          </w:tcPr>
+          <w:p>
+            <w:pPr>
+              <w:rPr>
+                <w:lang w:val="de-DE"/>
+              </w:rPr>
+            </w:pPr>
+            <w:r>
+              <w:rPr>
+                <w:lang w:val="de-DE"/>
+              </w:rPr>
+              <w:t>Bewässerung</w:t>
+            </w:r>
+          </w:p>
+        </w:tc>
+        <w:tc>
+          <w:tcPr>
+            <w:tcW w:w="4531" w:type="dxa"/>
+          </w:tcPr>
+          <w:p>
+            <w:pPr>
+              <w:rPr>
+                <w:lang w:val="de-DE"/>
+              </w:rPr>
+            </w:pPr>
+            <w:r>
+              <w:rPr>
+                <w:lang w:val="de-DE"/>
+              </w:rPr>
+              <w:t>Mona</w:t>
+            </w:r>
+          </w:p>
+        </w:tc>
+      </w:tr>
+    </w:tbl>
+    <w:p>
+      <w:pPr>
+        <w:rPr>
+          <w:lang w:val="de-DE"/>
+        </w:rPr>
+      </w:pPr>
+    </w:p>
+    <w:p>
+      <w:pPr>
+        <w:pStyle w:val="Heading1"/>
+        <w:rPr>
+          <w:lang w:val="de-DE"/>
+        </w:rPr>
+      </w:pPr>
+      <w:r>
+        <w:rPr>
+          <w:lang w:val="de-DE"/>
+        </w:rPr>
+        <w:t xml:space="preserve">Scrum </w:t>
+      </w:r>
+      <w:r>
+        <w:rPr>
+          <w:lang w:val="de-DE"/>
+        </w:rPr>
+        <w:t>Meeting</w:t>
+      </w:r>
       <w:r>
         <w:rPr>
           <w:lang w:val="de-DE"/>
@@ -362,38 +817,18 @@
         <w:rPr>
           <w:lang w:val="de-DE"/>
         </w:rPr>
-        <w:t>Meeting</w:t>
-      </w:r>
-      <w:r>
-        <w:rPr>
-          <w:lang w:val="de-DE"/>
-        </w:rPr>
-        <w:t xml:space="preserve"> </w:t>
-      </w:r>
-      <w:r>
-        <w:rPr>
-          <w:lang w:val="de-DE"/>
-        </w:rPr>
         <w:t>1</w:t>
       </w:r>
       <w:r>
         <w:rPr>
           <w:lang w:val="de-DE"/>
         </w:rPr>
-        <w:t xml:space="preserve"> (18.4.</w:t>
-      </w:r>
-      <w:proofErr w:type="gramStart"/>
-      <w:r>
-        <w:rPr>
-          <w:lang w:val="de-DE"/>
-        </w:rPr>
-        <w:t>) :</w:t>
-      </w:r>
-      <w:proofErr w:type="gramEnd"/>
-    </w:p>
-    <w:p>
-      <w:pPr>
-        <w:pStyle w:val="Listenabsatz"/>
+        <w:t xml:space="preserve"> (18.4.) :</w:t>
+      </w:r>
+    </w:p>
+    <w:p>
+      <w:pPr>
+        <w:pStyle w:val="ListParagraph"/>
         <w:numPr>
           <w:ilvl w:val="0"/>
           <w:numId w:val="1"/>
@@ -423,7 +858,7 @@
     </w:p>
     <w:p>
       <w:pPr>
-        <w:pStyle w:val="Listenabsatz"/>
+        <w:pStyle w:val="ListParagraph"/>
         <w:numPr>
           <w:ilvl w:val="0"/>
           <w:numId w:val="1"/>
@@ -447,7 +882,7 @@
     </w:p>
     <w:p>
       <w:pPr>
-        <w:pStyle w:val="Listenabsatz"/>
+        <w:pStyle w:val="ListParagraph"/>
         <w:numPr>
           <w:ilvl w:val="0"/>
           <w:numId w:val="1"/>
@@ -473,19 +908,23 @@
     </w:p>
     <w:p>
       <w:pPr>
-        <w:rPr>
-          <w:lang w:val="de-DE"/>
-        </w:rPr>
-      </w:pPr>
-      <w:proofErr w:type="spellStart"/>
-      <w:r>
-        <w:rPr>
-          <w:lang w:val="de-DE"/>
-        </w:rPr>
-        <w:lastRenderedPageBreak/>
-        <w:t>Scrum</w:t>
-      </w:r>
-      <w:proofErr w:type="spellEnd"/>
+        <w:pStyle w:val="Heading1"/>
+        <w:rPr>
+          <w:lang w:val="de-DE"/>
+        </w:rPr>
+      </w:pPr>
+      <w:r>
+        <w:rPr>
+          <w:lang w:val="de-DE"/>
+        </w:rPr>
+        <w:t xml:space="preserve">Scrum </w:t>
+      </w:r>
+      <w:r>
+        <w:rPr>
+          <w:lang w:val="de-DE"/>
+        </w:rPr>
+        <w:t>Meeting</w:t>
+      </w:r>
       <w:r>
         <w:rPr>
           <w:lang w:val="de-DE"/>
@@ -496,38 +935,18 @@
         <w:rPr>
           <w:lang w:val="de-DE"/>
         </w:rPr>
-        <w:t>Meeting</w:t>
-      </w:r>
-      <w:r>
-        <w:rPr>
-          <w:lang w:val="de-DE"/>
-        </w:rPr>
-        <w:t xml:space="preserve"> </w:t>
-      </w:r>
-      <w:r>
-        <w:rPr>
-          <w:lang w:val="de-DE"/>
-        </w:rPr>
         <w:t>2</w:t>
       </w:r>
       <w:r>
         <w:rPr>
           <w:lang w:val="de-DE"/>
         </w:rPr>
-        <w:t xml:space="preserve"> (30.4.</w:t>
-      </w:r>
-      <w:proofErr w:type="gramStart"/>
-      <w:r>
-        <w:rPr>
-          <w:lang w:val="de-DE"/>
-        </w:rPr>
-        <w:t>) :</w:t>
-      </w:r>
-      <w:proofErr w:type="gramEnd"/>
-    </w:p>
-    <w:p>
-      <w:pPr>
-        <w:pStyle w:val="Listenabsatz"/>
+        <w:t xml:space="preserve"> (30.4.) :</w:t>
+      </w:r>
+    </w:p>
+    <w:p>
+      <w:pPr>
+        <w:pStyle w:val="ListParagraph"/>
         <w:numPr>
           <w:ilvl w:val="0"/>
           <w:numId w:val="1"/>
@@ -545,7 +964,7 @@
     </w:p>
     <w:p>
       <w:pPr>
-        <w:pStyle w:val="Listenabsatz"/>
+        <w:pStyle w:val="ListParagraph"/>
         <w:numPr>
           <w:ilvl w:val="0"/>
           <w:numId w:val="1"/>
@@ -563,7 +982,7 @@
     </w:p>
     <w:p>
       <w:pPr>
-        <w:pStyle w:val="Listenabsatz"/>
+        <w:pStyle w:val="ListParagraph"/>
         <w:numPr>
           <w:ilvl w:val="0"/>
           <w:numId w:val="1"/>
@@ -593,7 +1012,7 @@
     </w:p>
     <w:p>
       <w:pPr>
-        <w:pStyle w:val="Listenabsatz"/>
+        <w:pStyle w:val="ListParagraph"/>
         <w:numPr>
           <w:ilvl w:val="0"/>
           <w:numId w:val="1"/>
@@ -606,44 +1025,35 @@
         <w:rPr>
           <w:lang w:val="de-DE"/>
         </w:rPr>
-        <w:t>Beheben von Fehlern im Zusammenhang mit GitHub (</w:t>
-      </w:r>
-      <w:proofErr w:type="spellStart"/>
-      <w:r>
-        <w:rPr>
-          <w:lang w:val="de-DE"/>
-        </w:rPr>
-        <w:t>Merge</w:t>
-      </w:r>
-      <w:proofErr w:type="spellEnd"/>
-      <w:r>
-        <w:rPr>
-          <w:lang w:val="de-DE"/>
-        </w:rPr>
-        <w:t xml:space="preserve"> Conflict)</w:t>
-      </w:r>
-    </w:p>
-    <w:p>
-      <w:pPr>
-        <w:rPr>
-          <w:lang w:val="de-DE"/>
-        </w:rPr>
-      </w:pPr>
-    </w:p>
-    <w:p>
-      <w:pPr>
-        <w:rPr>
-          <w:lang w:val="de-DE"/>
-        </w:rPr>
-      </w:pPr>
-      <w:proofErr w:type="spellStart"/>
-      <w:r>
-        <w:rPr>
-          <w:lang w:val="de-DE"/>
-        </w:rPr>
-        <w:t>Scrum</w:t>
-      </w:r>
-      <w:proofErr w:type="spellEnd"/>
+        <w:t>Beheben von Fehlern im Zusammenhang mit GitHub (Merge Conflict)</w:t>
+      </w:r>
+    </w:p>
+    <w:p>
+      <w:pPr>
+        <w:rPr>
+          <w:lang w:val="de-DE"/>
+        </w:rPr>
+      </w:pPr>
+    </w:p>
+    <w:p>
+      <w:pPr>
+        <w:pStyle w:val="Heading1"/>
+        <w:rPr>
+          <w:lang w:val="de-DE"/>
+        </w:rPr>
+      </w:pPr>
+      <w:r>
+        <w:rPr>
+          <w:lang w:val="de-DE"/>
+        </w:rPr>
+        <w:t xml:space="preserve">Scrum </w:t>
+      </w:r>
+      <w:r>
+        <w:rPr>
+          <w:lang w:val="de-DE"/>
+        </w:rPr>
+        <w:t>Meeting</w:t>
+      </w:r>
       <w:r>
         <w:rPr>
           <w:lang w:val="de-DE"/>
@@ -654,44 +1064,18 @@
         <w:rPr>
           <w:lang w:val="de-DE"/>
         </w:rPr>
-        <w:t>Meeting</w:t>
-      </w:r>
-      <w:r>
-        <w:rPr>
-          <w:lang w:val="de-DE"/>
-        </w:rPr>
-        <w:t xml:space="preserve"> </w:t>
-      </w:r>
-      <w:r>
-        <w:rPr>
-          <w:lang w:val="de-DE"/>
-        </w:rPr>
         <w:t>3</w:t>
       </w:r>
       <w:r>
         <w:rPr>
           <w:lang w:val="de-DE"/>
         </w:rPr>
-        <w:t xml:space="preserve"> (</w:t>
-      </w:r>
-      <w:proofErr w:type="gramStart"/>
-      <w:r>
-        <w:rPr>
-          <w:lang w:val="de-DE"/>
-        </w:rPr>
-        <w:t>6.5. )</w:t>
-      </w:r>
-      <w:proofErr w:type="gramEnd"/>
-      <w:r>
-        <w:rPr>
-          <w:lang w:val="de-DE"/>
-        </w:rPr>
-        <w:t xml:space="preserve"> :</w:t>
-      </w:r>
-    </w:p>
-    <w:p>
-      <w:pPr>
-        <w:pStyle w:val="Listenabsatz"/>
+        <w:t xml:space="preserve"> (6.5. ) :</w:t>
+      </w:r>
+    </w:p>
+    <w:p>
+      <w:pPr>
+        <w:pStyle w:val="ListParagraph"/>
         <w:numPr>
           <w:ilvl w:val="0"/>
           <w:numId w:val="1"/>
@@ -709,7 +1093,7 @@
     </w:p>
     <w:p>
       <w:pPr>
-        <w:pStyle w:val="Listenabsatz"/>
+        <w:pStyle w:val="ListParagraph"/>
         <w:numPr>
           <w:ilvl w:val="0"/>
           <w:numId w:val="1"/>
@@ -740,6 +1124,9 @@
       </w:pPr>
     </w:p>
     <w:p>
+      <w:pPr>
+        <w:pStyle w:val="Heading1"/>
+      </w:pPr>
       <w:r>
         <w:t xml:space="preserve">Scrum </w:t>
       </w:r>
@@ -766,7 +1153,7 @@
     </w:p>
     <w:p>
       <w:pPr>
-        <w:pStyle w:val="Listenabsatz"/>
+        <w:pStyle w:val="ListParagraph"/>
         <w:numPr>
           <w:ilvl w:val="0"/>
           <w:numId w:val="1"/>
@@ -778,103 +1165,60 @@
     </w:p>
     <w:p>
       <w:pPr>
-        <w:pStyle w:val="Listenabsatz"/>
+        <w:pStyle w:val="ListParagraph"/>
         <w:numPr>
           <w:ilvl w:val="1"/>
           <w:numId w:val="1"/>
         </w:numPr>
       </w:pPr>
       <w:r>
-        <w:t xml:space="preserve">GUI </w:t>
-      </w:r>
-      <w:proofErr w:type="spellStart"/>
-      <w:r>
-        <w:t>funktional</w:t>
-      </w:r>
-      <w:proofErr w:type="spellEnd"/>
-    </w:p>
-    <w:p>
-      <w:pPr>
-        <w:pStyle w:val="Listenabsatz"/>
+        <w:t>GUI funktional</w:t>
+      </w:r>
+    </w:p>
+    <w:p>
+      <w:pPr>
+        <w:pStyle w:val="ListParagraph"/>
         <w:numPr>
           <w:ilvl w:val="1"/>
           <w:numId w:val="1"/>
         </w:numPr>
       </w:pPr>
-      <w:proofErr w:type="spellStart"/>
-      <w:r>
-        <w:t>Empfehlungen</w:t>
-      </w:r>
-      <w:proofErr w:type="spellEnd"/>
-      <w:r>
-        <w:t xml:space="preserve"> </w:t>
-      </w:r>
-      <w:proofErr w:type="spellStart"/>
-      <w:r>
-        <w:t>fertig</w:t>
-      </w:r>
-      <w:proofErr w:type="spellEnd"/>
-    </w:p>
-    <w:p>
-      <w:pPr>
-        <w:pStyle w:val="Listenabsatz"/>
+      <w:r>
+        <w:t>Empfehlungen fertig</w:t>
+      </w:r>
+    </w:p>
+    <w:p>
+      <w:pPr>
+        <w:pStyle w:val="ListParagraph"/>
         <w:numPr>
           <w:ilvl w:val="1"/>
           <w:numId w:val="1"/>
         </w:numPr>
       </w:pPr>
-      <w:proofErr w:type="spellStart"/>
-      <w:r>
-        <w:t>Präsentation</w:t>
-      </w:r>
-      <w:proofErr w:type="spellEnd"/>
-      <w:r>
-        <w:t xml:space="preserve"> </w:t>
-      </w:r>
-      <w:proofErr w:type="spellStart"/>
-      <w:r>
-        <w:t>gegliedert</w:t>
-      </w:r>
-      <w:proofErr w:type="spellEnd"/>
-    </w:p>
-    <w:p>
-      <w:pPr>
-        <w:pStyle w:val="Listenabsatz"/>
+      <w:r>
+        <w:t>Präsentation gegliedert</w:t>
+      </w:r>
+    </w:p>
+    <w:p>
+      <w:pPr>
+        <w:pStyle w:val="ListParagraph"/>
         <w:numPr>
           <w:ilvl w:val="1"/>
           <w:numId w:val="1"/>
         </w:numPr>
       </w:pPr>
-      <w:proofErr w:type="spellStart"/>
-      <w:r>
-        <w:t>Schnittstelle</w:t>
-      </w:r>
-      <w:proofErr w:type="spellEnd"/>
-      <w:r>
-        <w:t xml:space="preserve"> </w:t>
-      </w:r>
-      <w:proofErr w:type="spellStart"/>
-      <w:r>
-        <w:t>Feldanwendung</w:t>
-      </w:r>
-      <w:proofErr w:type="spellEnd"/>
-      <w:r>
-        <w:t xml:space="preserve"> </w:t>
-      </w:r>
-      <w:proofErr w:type="spellStart"/>
-      <w:r>
-        <w:t>steht</w:t>
-      </w:r>
-      <w:proofErr w:type="spellEnd"/>
-    </w:p>
-    <w:p>
-      <w:pPr>
-        <w:pStyle w:val="Listenabsatz"/>
-      </w:pPr>
-    </w:p>
-    <w:p>
-      <w:pPr>
-        <w:pStyle w:val="Listenabsatz"/>
+      <w:r>
+        <w:t>Schnittstelle Feldanwendung steht</w:t>
+      </w:r>
+    </w:p>
+    <w:p>
+      <w:pPr>
+        <w:pStyle w:val="ListParagraph"/>
+      </w:pPr>
+    </w:p>
+    <w:p>
+      <w:pPr>
+        <w:pStyle w:val="ListParagraph"/>
         <w:numPr>
           <w:ilvl w:val="0"/>
           <w:numId w:val="1"/>
@@ -905,42 +1249,21 @@
     </w:p>
     <w:p>
       <w:pPr>
-        <w:rPr>
-          <w:lang w:val="de-DE"/>
-        </w:rPr>
-      </w:pPr>
-      <w:proofErr w:type="spellStart"/>
-      <w:r>
-        <w:rPr>
-          <w:lang w:val="de-DE"/>
-        </w:rPr>
-        <w:t>Scrum</w:t>
-      </w:r>
-      <w:proofErr w:type="spellEnd"/>
-      <w:r>
-        <w:rPr>
-          <w:lang w:val="de-DE"/>
-        </w:rPr>
-        <w:t xml:space="preserve"> Meeting 5 (after Review) (</w:t>
-      </w:r>
-      <w:proofErr w:type="gramStart"/>
-      <w:r>
-        <w:rPr>
-          <w:lang w:val="de-DE"/>
-        </w:rPr>
-        <w:t>10.5. )</w:t>
-      </w:r>
-      <w:proofErr w:type="gramEnd"/>
-      <w:r>
-        <w:rPr>
-          <w:lang w:val="de-DE"/>
-        </w:rPr>
-        <w:t xml:space="preserve"> :</w:t>
-      </w:r>
-    </w:p>
-    <w:p>
-      <w:pPr>
-        <w:pStyle w:val="Listenabsatz"/>
+        <w:pStyle w:val="Heading1"/>
+        <w:rPr>
+          <w:lang w:val="de-DE"/>
+        </w:rPr>
+      </w:pPr>
+      <w:r>
+        <w:rPr>
+          <w:lang w:val="de-DE"/>
+        </w:rPr>
+        <w:t>Scrum Meeting 5 (after Review) (10.5. ) :</w:t>
+      </w:r>
+    </w:p>
+    <w:p>
+      <w:pPr>
+        <w:pStyle w:val="ListParagraph"/>
         <w:numPr>
           <w:ilvl w:val="0"/>
           <w:numId w:val="1"/>
@@ -958,7 +1281,7 @@
     </w:p>
     <w:p>
       <w:pPr>
-        <w:pStyle w:val="Listenabsatz"/>
+        <w:pStyle w:val="ListParagraph"/>
         <w:numPr>
           <w:ilvl w:val="1"/>
           <w:numId w:val="1"/>
@@ -976,7 +1299,7 @@
     </w:p>
     <w:p>
       <w:pPr>
-        <w:pStyle w:val="Listenabsatz"/>
+        <w:pStyle w:val="ListParagraph"/>
         <w:numPr>
           <w:ilvl w:val="1"/>
           <w:numId w:val="1"/>
@@ -994,7 +1317,7 @@
     </w:p>
     <w:p>
       <w:pPr>
-        <w:pStyle w:val="Listenabsatz"/>
+        <w:pStyle w:val="ListParagraph"/>
         <w:numPr>
           <w:ilvl w:val="1"/>
           <w:numId w:val="1"/>
@@ -1012,7 +1335,7 @@
     </w:p>
     <w:p>
       <w:pPr>
-        <w:pStyle w:val="Listenabsatz"/>
+        <w:pStyle w:val="ListParagraph"/>
         <w:numPr>
           <w:ilvl w:val="1"/>
           <w:numId w:val="1"/>
@@ -1025,12 +1348,13 @@
         <w:rPr>
           <w:lang w:val="de-DE"/>
         </w:rPr>
+        <w:lastRenderedPageBreak/>
         <w:t>Wie reagiere ich mit der Anwendung auf unvorhergesehene Events, welche nicht von der Applikation</w:t>
       </w:r>
     </w:p>
     <w:p>
       <w:pPr>
-        <w:pStyle w:val="Listenabsatz"/>
+        <w:pStyle w:val="ListParagraph"/>
         <w:numPr>
           <w:ilvl w:val="1"/>
           <w:numId w:val="1"/>
@@ -1048,7 +1372,7 @@
     </w:p>
     <w:p>
       <w:pPr>
-        <w:pStyle w:val="Listenabsatz"/>
+        <w:pStyle w:val="ListParagraph"/>
         <w:numPr>
           <w:ilvl w:val="1"/>
           <w:numId w:val="1"/>
@@ -1061,26 +1385,12 @@
         <w:rPr>
           <w:lang w:val="de-DE"/>
         </w:rPr>
-        <w:t xml:space="preserve">Größer und </w:t>
-      </w:r>
-      <w:proofErr w:type="gramStart"/>
-      <w:r>
-        <w:rPr>
-          <w:lang w:val="de-DE"/>
-        </w:rPr>
-        <w:t>weiter denken</w:t>
-      </w:r>
-      <w:proofErr w:type="gramEnd"/>
-      <w:r>
-        <w:rPr>
-          <w:lang w:val="de-DE"/>
-        </w:rPr>
-        <w:t xml:space="preserve"> (Was wäre mit mehr Personal und mehr Zeit möglich, eine Richtung)</w:t>
-      </w:r>
-    </w:p>
-    <w:p>
-      <w:pPr>
-        <w:pStyle w:val="Listenabsatz"/>
+        <w:t>Größer und weiter denken (Was wäre mit mehr Personal und mehr Zeit möglich, eine Richtung)</w:t>
+      </w:r>
+    </w:p>
+    <w:p>
+      <w:pPr>
+        <w:pStyle w:val="ListParagraph"/>
         <w:numPr>
           <w:ilvl w:val="1"/>
           <w:numId w:val="1"/>
@@ -1098,7 +1408,7 @@
     </w:p>
     <w:p>
       <w:pPr>
-        <w:pStyle w:val="Listenabsatz"/>
+        <w:pStyle w:val="ListParagraph"/>
         <w:numPr>
           <w:ilvl w:val="1"/>
           <w:numId w:val="1"/>
@@ -1116,7 +1426,7 @@
     </w:p>
     <w:p>
       <w:pPr>
-        <w:pStyle w:val="Listenabsatz"/>
+        <w:pStyle w:val="ListParagraph"/>
         <w:numPr>
           <w:ilvl w:val="1"/>
           <w:numId w:val="1"/>
@@ -1129,26 +1439,12 @@
         <w:rPr>
           <w:lang w:val="de-DE"/>
         </w:rPr>
-        <w:t xml:space="preserve">Kommentar Funktion für den Feldarbeiter </w:t>
-      </w:r>
-      <w:proofErr w:type="gramStart"/>
-      <w:r>
-        <w:rPr>
-          <w:lang w:val="de-DE"/>
-        </w:rPr>
-        <w:t>erweitern</w:t>
-      </w:r>
-      <w:proofErr w:type="gramEnd"/>
-      <w:r>
-        <w:rPr>
-          <w:lang w:val="de-DE"/>
-        </w:rPr>
-        <w:t xml:space="preserve"> wenn Aktion abgeschlossen wurde (Winzer weiß besser Bescheid)</w:t>
-      </w:r>
-    </w:p>
-    <w:p>
-      <w:pPr>
-        <w:pStyle w:val="Listenabsatz"/>
+        <w:t>Kommentar Funktion für den Feldarbeiter erweitern wenn Aktion abgeschlossen wurde (Winzer weiß besser Bescheid)</w:t>
+      </w:r>
+    </w:p>
+    <w:p>
+      <w:pPr>
+        <w:pStyle w:val="ListParagraph"/>
         <w:numPr>
           <w:ilvl w:val="1"/>
           <w:numId w:val="1"/>
@@ -1166,7 +1462,7 @@
     </w:p>
     <w:p>
       <w:pPr>
-        <w:pStyle w:val="Listenabsatz"/>
+        <w:pStyle w:val="ListParagraph"/>
         <w:numPr>
           <w:ilvl w:val="1"/>
           <w:numId w:val="1"/>
@@ -1196,7 +1492,7 @@
     </w:p>
     <w:p>
       <w:pPr>
-        <w:pStyle w:val="Listenabsatz"/>
+        <w:pStyle w:val="ListParagraph"/>
         <w:numPr>
           <w:ilvl w:val="1"/>
           <w:numId w:val="1"/>
@@ -1214,7 +1510,7 @@
     </w:p>
     <w:p>
       <w:pPr>
-        <w:pStyle w:val="Listenabsatz"/>
+        <w:pStyle w:val="ListParagraph"/>
         <w:numPr>
           <w:ilvl w:val="1"/>
           <w:numId w:val="1"/>
@@ -1232,7 +1528,7 @@
     </w:p>
     <w:p>
       <w:pPr>
-        <w:pStyle w:val="Listenabsatz"/>
+        <w:pStyle w:val="ListParagraph"/>
         <w:numPr>
           <w:ilvl w:val="1"/>
           <w:numId w:val="1"/>
@@ -1250,7 +1546,7 @@
     </w:p>
     <w:p>
       <w:pPr>
-        <w:pStyle w:val="Listenabsatz"/>
+        <w:pStyle w:val="ListParagraph"/>
         <w:numPr>
           <w:ilvl w:val="1"/>
           <w:numId w:val="1"/>
@@ -1268,7 +1564,7 @@
     </w:p>
     <w:p>
       <w:pPr>
-        <w:pStyle w:val="Listenabsatz"/>
+        <w:pStyle w:val="ListParagraph"/>
         <w:numPr>
           <w:ilvl w:val="1"/>
           <w:numId w:val="1"/>
@@ -1286,7 +1582,7 @@
     </w:p>
     <w:p>
       <w:pPr>
-        <w:pStyle w:val="Listenabsatz"/>
+        <w:pStyle w:val="ListParagraph"/>
         <w:numPr>
           <w:ilvl w:val="1"/>
           <w:numId w:val="1"/>
@@ -1304,7 +1600,7 @@
     </w:p>
     <w:p>
       <w:pPr>
-        <w:pStyle w:val="Listenabsatz"/>
+        <w:pStyle w:val="ListParagraph"/>
         <w:numPr>
           <w:ilvl w:val="1"/>
           <w:numId w:val="1"/>
@@ -1317,7 +1613,6 @@
         <w:rPr>
           <w:lang w:val="de-DE"/>
         </w:rPr>
-        <w:lastRenderedPageBreak/>
         <w:t xml:space="preserve">Nachvollziehbarkeit unserer Arbeit </w:t>
       </w:r>
       <w:r>
@@ -1335,7 +1630,7 @@
     </w:p>
     <w:p>
       <w:pPr>
-        <w:pStyle w:val="Listenabsatz"/>
+        <w:pStyle w:val="ListParagraph"/>
         <w:numPr>
           <w:ilvl w:val="1"/>
           <w:numId w:val="1"/>
@@ -1353,7 +1648,7 @@
     </w:p>
     <w:p>
       <w:pPr>
-        <w:pStyle w:val="Listenabsatz"/>
+        <w:pStyle w:val="ListParagraph"/>
         <w:numPr>
           <w:ilvl w:val="1"/>
           <w:numId w:val="1"/>
@@ -1371,7 +1666,7 @@
     </w:p>
     <w:p>
       <w:pPr>
-        <w:pStyle w:val="Listenabsatz"/>
+        <w:pStyle w:val="ListParagraph"/>
         <w:numPr>
           <w:ilvl w:val="1"/>
           <w:numId w:val="1"/>
@@ -1389,7 +1684,7 @@
     </w:p>
     <w:p>
       <w:pPr>
-        <w:pStyle w:val="Listenabsatz"/>
+        <w:pStyle w:val="ListParagraph"/>
         <w:numPr>
           <w:ilvl w:val="1"/>
           <w:numId w:val="1"/>
@@ -1402,26 +1697,12 @@
         <w:rPr>
           <w:lang w:val="de-DE"/>
         </w:rPr>
-        <w:t xml:space="preserve">- Wie müsste man die einzelnen Parameter Speicher (direkt </w:t>
-      </w:r>
-      <w:proofErr w:type="spellStart"/>
-      <w:r>
-        <w:rPr>
-          <w:lang w:val="de-DE"/>
-        </w:rPr>
-        <w:t>untermWeinberg</w:t>
-      </w:r>
-      <w:proofErr w:type="spellEnd"/>
-      <w:r>
-        <w:rPr>
-          <w:lang w:val="de-DE"/>
-        </w:rPr>
-        <w:t>?)</w:t>
-      </w:r>
-    </w:p>
-    <w:p>
-      <w:pPr>
-        <w:pStyle w:val="Listenabsatz"/>
+        <w:t>- Wie müsste man die einzelnen Parameter Speicher (direkt untermWeinberg?)</w:t>
+      </w:r>
+    </w:p>
+    <w:p>
+      <w:pPr>
+        <w:pStyle w:val="ListParagraph"/>
         <w:numPr>
           <w:ilvl w:val="1"/>
           <w:numId w:val="1"/>
@@ -1434,51 +1715,23 @@
         <w:rPr>
           <w:lang w:val="de-DE"/>
         </w:rPr>
-        <w:t xml:space="preserve">- Winzer müsste Parameter ohne IT Verständnis einfach </w:t>
-      </w:r>
-      <w:proofErr w:type="spellStart"/>
-      <w:r>
-        <w:rPr>
-          <w:lang w:val="de-DE"/>
-        </w:rPr>
-        <w:t>änder</w:t>
-      </w:r>
-      <w:proofErr w:type="spellEnd"/>
-      <w:r>
-        <w:rPr>
-          <w:lang w:val="de-DE"/>
-        </w:rPr>
-        <w:t xml:space="preserve"> können</w:t>
-      </w:r>
-    </w:p>
-    <w:p>
-      <w:pPr>
-        <w:rPr>
-          <w:lang w:val="de-DE"/>
-        </w:rPr>
-      </w:pPr>
+        <w:t>- Winzer müsste Parameter ohne IT Verständnis einfach änder können</w:t>
+      </w:r>
       <w:bookmarkStart w:id="0" w:name="_GoBack"/>
       <w:bookmarkEnd w:id="0"/>
     </w:p>
     <w:p>
       <w:pPr>
-        <w:rPr>
-          <w:lang w:val="de-DE"/>
-        </w:rPr>
-      </w:pPr>
-      <w:proofErr w:type="spellStart"/>
-      <w:r>
-        <w:rPr>
-          <w:lang w:val="de-DE"/>
-        </w:rPr>
-        <w:t>Scrum</w:t>
-      </w:r>
-      <w:proofErr w:type="spellEnd"/>
-      <w:r>
-        <w:rPr>
-          <w:lang w:val="de-DE"/>
-        </w:rPr>
-        <w:t xml:space="preserve"> Meeting </w:t>
+        <w:pStyle w:val="Heading1"/>
+        <w:rPr>
+          <w:lang w:val="de-DE"/>
+        </w:rPr>
+      </w:pPr>
+      <w:r>
+        <w:rPr>
+          <w:lang w:val="de-DE"/>
+        </w:rPr>
+        <w:t xml:space="preserve">Scrum Meeting </w:t>
       </w:r>
       <w:r>
         <w:rPr>
@@ -1492,7 +1745,6 @@
         </w:rPr>
         <w:t xml:space="preserve"> (</w:t>
       </w:r>
-      <w:proofErr w:type="gramStart"/>
       <w:r>
         <w:rPr>
           <w:lang w:val="de-DE"/>
@@ -1509,14 +1761,7 @@
         <w:rPr>
           <w:lang w:val="de-DE"/>
         </w:rPr>
-        <w:t>)</w:t>
-      </w:r>
-      <w:proofErr w:type="gramEnd"/>
-      <w:r>
-        <w:rPr>
-          <w:lang w:val="de-DE"/>
-        </w:rPr>
-        <w:t xml:space="preserve"> :</w:t>
+        <w:t>) :</w:t>
       </w:r>
       <w:r>
         <w:rPr>
@@ -1527,7 +1772,7 @@
     </w:p>
     <w:p>
       <w:pPr>
-        <w:pStyle w:val="Listenabsatz"/>
+        <w:pStyle w:val="ListParagraph"/>
         <w:numPr>
           <w:ilvl w:val="0"/>
           <w:numId w:val="1"/>
@@ -1545,7 +1790,7 @@
     </w:p>
     <w:p>
       <w:pPr>
-        <w:pStyle w:val="Listenabsatz"/>
+        <w:pStyle w:val="ListParagraph"/>
         <w:numPr>
           <w:ilvl w:val="1"/>
           <w:numId w:val="1"/>
@@ -1563,7 +1808,7 @@
     </w:p>
     <w:p>
       <w:pPr>
-        <w:pStyle w:val="Listenabsatz"/>
+        <w:pStyle w:val="ListParagraph"/>
         <w:ind w:left="1440"/>
         <w:rPr>
           <w:lang w:val="de-DE"/>
@@ -1572,7 +1817,7 @@
     </w:p>
     <w:p>
       <w:pPr>
-        <w:pStyle w:val="Listenabsatz"/>
+        <w:pStyle w:val="ListParagraph"/>
         <w:numPr>
           <w:ilvl w:val="0"/>
           <w:numId w:val="1"/>
@@ -1590,7 +1835,7 @@
     </w:p>
     <w:p>
       <w:pPr>
-        <w:pStyle w:val="Listenabsatz"/>
+        <w:pStyle w:val="ListParagraph"/>
         <w:numPr>
           <w:ilvl w:val="1"/>
           <w:numId w:val="1"/>
@@ -1608,7 +1853,7 @@
     </w:p>
     <w:p>
       <w:pPr>
-        <w:pStyle w:val="Listenabsatz"/>
+        <w:pStyle w:val="ListParagraph"/>
         <w:numPr>
           <w:ilvl w:val="1"/>
           <w:numId w:val="1"/>
@@ -1621,26 +1866,12 @@
         <w:rPr>
           <w:lang w:val="de-DE"/>
         </w:rPr>
-        <w:t xml:space="preserve">User </w:t>
-      </w:r>
-      <w:proofErr w:type="spellStart"/>
-      <w:r>
-        <w:rPr>
-          <w:lang w:val="de-DE"/>
-        </w:rPr>
-        <w:t>Doku</w:t>
-      </w:r>
-      <w:proofErr w:type="spellEnd"/>
-      <w:r>
-        <w:rPr>
-          <w:lang w:val="de-DE"/>
-        </w:rPr>
-        <w:t xml:space="preserve"> -&gt; Matthias </w:t>
-      </w:r>
-    </w:p>
-    <w:p>
-      <w:pPr>
-        <w:pStyle w:val="Listenabsatz"/>
+        <w:t xml:space="preserve">User Doku -&gt; Matthias </w:t>
+      </w:r>
+    </w:p>
+    <w:p>
+      <w:pPr>
+        <w:pStyle w:val="ListParagraph"/>
         <w:numPr>
           <w:ilvl w:val="1"/>
           <w:numId w:val="1"/>
@@ -1649,24 +1880,16 @@
           <w:lang w:val="de-DE"/>
         </w:rPr>
       </w:pPr>
-      <w:proofErr w:type="spellStart"/>
-      <w:r>
-        <w:rPr>
-          <w:lang w:val="de-DE"/>
-        </w:rPr>
-        <w:t>Scope</w:t>
-      </w:r>
-      <w:proofErr w:type="spellEnd"/>
-      <w:r>
-        <w:rPr>
-          <w:lang w:val="de-DE"/>
-        </w:rPr>
-        <w:t xml:space="preserve"> -&gt; Marco </w:t>
-      </w:r>
-    </w:p>
-    <w:p>
-      <w:pPr>
-        <w:pStyle w:val="Listenabsatz"/>
+      <w:r>
+        <w:rPr>
+          <w:lang w:val="de-DE"/>
+        </w:rPr>
+        <w:t xml:space="preserve">Scope -&gt; Marco </w:t>
+      </w:r>
+    </w:p>
+    <w:p>
+      <w:pPr>
+        <w:pStyle w:val="ListParagraph"/>
         <w:numPr>
           <w:ilvl w:val="1"/>
           <w:numId w:val="1"/>
@@ -1684,7 +1907,7 @@
     </w:p>
     <w:p>
       <w:pPr>
-        <w:pStyle w:val="Listenabsatz"/>
+        <w:pStyle w:val="ListParagraph"/>
         <w:numPr>
           <w:ilvl w:val="1"/>
           <w:numId w:val="1"/>
@@ -1702,7 +1925,7 @@
     </w:p>
     <w:p>
       <w:pPr>
-        <w:pStyle w:val="Listenabsatz"/>
+        <w:pStyle w:val="ListParagraph"/>
         <w:numPr>
           <w:ilvl w:val="1"/>
           <w:numId w:val="1"/>
@@ -1720,7 +1943,7 @@
     </w:p>
     <w:p>
       <w:pPr>
-        <w:pStyle w:val="Listenabsatz"/>
+        <w:pStyle w:val="ListParagraph"/>
         <w:numPr>
           <w:ilvl w:val="1"/>
           <w:numId w:val="1"/>
@@ -1738,7 +1961,7 @@
     </w:p>
     <w:p>
       <w:pPr>
-        <w:pStyle w:val="Listenabsatz"/>
+        <w:pStyle w:val="ListParagraph"/>
         <w:numPr>
           <w:ilvl w:val="1"/>
           <w:numId w:val="1"/>
@@ -1756,7 +1979,7 @@
     </w:p>
     <w:p>
       <w:pPr>
-        <w:pStyle w:val="Listenabsatz"/>
+        <w:pStyle w:val="ListParagraph"/>
         <w:numPr>
           <w:ilvl w:val="1"/>
           <w:numId w:val="1"/>
@@ -1795,6 +2018,56 @@
     </w:sectPr>
   </w:body>
 </w:document>
+</file>
+
+<file path=word/endnotes.xml><?xml version="1.0" encoding="utf-8"?>
+<w:endnotes xmlns:wpc="http://schemas.microsoft.com/office/word/2010/wordprocessingCanvas" xmlns:cx="http://schemas.microsoft.com/office/drawing/2014/chartex" xmlns:cx1="http://schemas.microsoft.com/office/drawing/2015/9/8/chartex" xmlns:cx2="http://schemas.microsoft.com/office/drawing/2015/10/21/chartex" xmlns:cx3="http://schemas.microsoft.com/office/drawing/2016/5/9/chartex" xmlns:cx4="http://schemas.microsoft.com/office/drawing/2016/5/10/chartex" xmlns:cx5="http://schemas.microsoft.com/office/drawing/2016/5/11/chartex" xmlns:cx6="http://schemas.microsoft.com/office/drawing/2016/5/12/chartex" xmlns:cx7="http://schemas.microsoft.com/office/drawing/2016/5/13/chartex" xmlns:cx8="http://schemas.microsoft.com/office/drawing/2016/5/14/chartex" xmlns:mc="http://schemas.openxmlformats.org/markup-compatibility/2006" xmlns:aink="http://schemas.microsoft.com/office/drawing/2016/ink" xmlns:am3d="http://schemas.microsoft.com/office/drawing/2017/model3d" xmlns:o="urn:schemas-microsoft-com:office:office" xmlns:r="http://schemas.openxmlformats.org/officeDocument/2006/relationships" xmlns:m="http://schemas.openxmlformats.org/officeDocument/2006/math" xmlns:v="urn:schemas-microsoft-com:vml" xmlns:wp14="http://schemas.microsoft.com/office/word/2010/wordprocessingDrawing" xmlns:wp="http://schemas.openxmlformats.org/drawingml/2006/wordprocessingDrawing" xmlns:w10="urn:schemas-microsoft-com:office:word" xmlns:w="http://schemas.openxmlformats.org/wordprocessingml/2006/main" xmlns:w14="http://schemas.microsoft.com/office/word/2010/wordml" xmlns:w15="http://schemas.microsoft.com/office/word/2012/wordml" xmlns:w16cid="http://schemas.microsoft.com/office/word/2016/wordml/cid" xmlns:w16se="http://schemas.microsoft.com/office/word/2015/wordml/symex" xmlns:wpg="http://schemas.microsoft.com/office/word/2010/wordprocessingGroup" xmlns:wpi="http://schemas.microsoft.com/office/word/2010/wordprocessingInk" xmlns:wne="http://schemas.microsoft.com/office/word/2006/wordml" xmlns:wps="http://schemas.microsoft.com/office/word/2010/wordprocessingShape" mc:Ignorable="w14 w15 w16se w16cid wp14">
+  <w:endnote w:type="separator" w:id="-1">
+    <w:p>
+      <w:pPr>
+        <w:spacing w:after="0" w:line="240" w:lineRule="auto"/>
+      </w:pPr>
+      <w:r>
+        <w:separator/>
+      </w:r>
+    </w:p>
+  </w:endnote>
+  <w:endnote w:type="continuationSeparator" w:id="0">
+    <w:p>
+      <w:pPr>
+        <w:spacing w:after="0" w:line="240" w:lineRule="auto"/>
+      </w:pPr>
+      <w:r>
+        <w:continuationSeparator/>
+      </w:r>
+    </w:p>
+  </w:endnote>
+</w:endnotes>
+</file>
+
+<file path=word/footnotes.xml><?xml version="1.0" encoding="utf-8"?>
+<w:footnotes xmlns:wpc="http://schemas.microsoft.com/office/word/2010/wordprocessingCanvas" xmlns:cx="http://schemas.microsoft.com/office/drawing/2014/chartex" xmlns:cx1="http://schemas.microsoft.com/office/drawing/2015/9/8/chartex" xmlns:cx2="http://schemas.microsoft.com/office/drawing/2015/10/21/chartex" xmlns:cx3="http://schemas.microsoft.com/office/drawing/2016/5/9/chartex" xmlns:cx4="http://schemas.microsoft.com/office/drawing/2016/5/10/chartex" xmlns:cx5="http://schemas.microsoft.com/office/drawing/2016/5/11/chartex" xmlns:cx6="http://schemas.microsoft.com/office/drawing/2016/5/12/chartex" xmlns:cx7="http://schemas.microsoft.com/office/drawing/2016/5/13/chartex" xmlns:cx8="http://schemas.microsoft.com/office/drawing/2016/5/14/chartex" xmlns:mc="http://schemas.openxmlformats.org/markup-compatibility/2006" xmlns:aink="http://schemas.microsoft.com/office/drawing/2016/ink" xmlns:am3d="http://schemas.microsoft.com/office/drawing/2017/model3d" xmlns:o="urn:schemas-microsoft-com:office:office" xmlns:r="http://schemas.openxmlformats.org/officeDocument/2006/relationships" xmlns:m="http://schemas.openxmlformats.org/officeDocument/2006/math" xmlns:v="urn:schemas-microsoft-com:vml" xmlns:wp14="http://schemas.microsoft.com/office/word/2010/wordprocessingDrawing" xmlns:wp="http://schemas.openxmlformats.org/drawingml/2006/wordprocessingDrawing" xmlns:w10="urn:schemas-microsoft-com:office:word" xmlns:w="http://schemas.openxmlformats.org/wordprocessingml/2006/main" xmlns:w14="http://schemas.microsoft.com/office/word/2010/wordml" xmlns:w15="http://schemas.microsoft.com/office/word/2012/wordml" xmlns:w16cid="http://schemas.microsoft.com/office/word/2016/wordml/cid" xmlns:w16se="http://schemas.microsoft.com/office/word/2015/wordml/symex" xmlns:wpg="http://schemas.microsoft.com/office/word/2010/wordprocessingGroup" xmlns:wpi="http://schemas.microsoft.com/office/word/2010/wordprocessingInk" xmlns:wne="http://schemas.microsoft.com/office/word/2006/wordml" xmlns:wps="http://schemas.microsoft.com/office/word/2010/wordprocessingShape" mc:Ignorable="w14 w15 w16se w16cid wp14">
+  <w:footnote w:type="separator" w:id="-1">
+    <w:p>
+      <w:pPr>
+        <w:spacing w:after="0" w:line="240" w:lineRule="auto"/>
+      </w:pPr>
+      <w:r>
+        <w:separator/>
+      </w:r>
+    </w:p>
+  </w:footnote>
+  <w:footnote w:type="continuationSeparator" w:id="0">
+    <w:p>
+      <w:pPr>
+        <w:spacing w:after="0" w:line="240" w:lineRule="auto"/>
+      </w:pPr>
+      <w:r>
+        <w:continuationSeparator/>
+      </w:r>
+    </w:p>
+  </w:footnote>
+</w:footnotes>
 </file>
 
 <file path=word/numbering.xml><?xml version="1.0" encoding="utf-8"?>
@@ -2049,7 +2322,7 @@
       </w:pPr>
     </w:pPrDefault>
   </w:docDefaults>
-  <w:latentStyles w:defLockedState="0" w:defUIPriority="99" w:defSemiHidden="0" w:defUnhideWhenUsed="0" w:defQFormat="0" w:count="376">
+  <w:latentStyles w:defLockedState="0" w:defUIPriority="99" w:defSemiHidden="0" w:defUnhideWhenUsed="0" w:defQFormat="0" w:count="375">
     <w:lsdException w:name="Normal" w:uiPriority="0" w:qFormat="1"/>
     <w:lsdException w:name="heading 1" w:uiPriority="9" w:qFormat="1"/>
     <w:lsdException w:name="heading 2" w:semiHidden="1" w:uiPriority="9" w:unhideWhenUsed="1" w:qFormat="1"/>
@@ -2425,18 +2698,61 @@
     <w:lsdException w:name="Smart Hyperlink" w:semiHidden="1" w:unhideWhenUsed="1"/>
     <w:lsdException w:name="Hashtag" w:semiHidden="1" w:unhideWhenUsed="1"/>
     <w:lsdException w:name="Unresolved Mention" w:semiHidden="1" w:unhideWhenUsed="1"/>
-    <w:lsdException w:name="Smart Link" w:semiHidden="1" w:unhideWhenUsed="1"/>
   </w:latentStyles>
-  <w:style w:type="paragraph" w:default="1" w:styleId="Standard">
+  <w:style w:type="paragraph" w:default="1" w:styleId="Normal">
     <w:name w:val="Normal"/>
     <w:qFormat/>
   </w:style>
-  <w:style w:type="character" w:default="1" w:styleId="Absatz-Standardschriftart">
+  <w:style w:type="paragraph" w:styleId="Heading1">
+    <w:name w:val="heading 1"/>
+    <w:basedOn w:val="Normal"/>
+    <w:next w:val="Normal"/>
+    <w:link w:val="Heading1Char"/>
+    <w:uiPriority w:val="9"/>
+    <w:qFormat/>
+    <w:rsid w:val="00FE2B03"/>
+    <w:pPr>
+      <w:keepNext/>
+      <w:keepLines/>
+      <w:spacing w:before="240" w:after="0"/>
+      <w:outlineLvl w:val="0"/>
+    </w:pPr>
+    <w:rPr>
+      <w:rFonts w:asciiTheme="majorHAnsi" w:eastAsiaTheme="majorEastAsia" w:hAnsiTheme="majorHAnsi" w:cstheme="majorBidi"/>
+      <w:color w:val="2F5496" w:themeColor="accent1" w:themeShade="BF"/>
+      <w:sz w:val="32"/>
+      <w:szCs w:val="32"/>
+    </w:rPr>
+  </w:style>
+  <w:style w:type="paragraph" w:styleId="Heading2">
+    <w:name w:val="heading 2"/>
+    <w:basedOn w:val="Normal"/>
+    <w:next w:val="Normal"/>
+    <w:link w:val="Heading2Char"/>
+    <w:uiPriority w:val="9"/>
+    <w:unhideWhenUsed/>
+    <w:qFormat/>
+    <w:rsid w:val="00FE2B03"/>
+    <w:pPr>
+      <w:keepNext/>
+      <w:keepLines/>
+      <w:spacing w:before="40" w:after="0"/>
+      <w:outlineLvl w:val="1"/>
+    </w:pPr>
+    <w:rPr>
+      <w:rFonts w:asciiTheme="majorHAnsi" w:eastAsiaTheme="majorEastAsia" w:hAnsiTheme="majorHAnsi" w:cstheme="majorBidi"/>
+      <w:color w:val="2F5496" w:themeColor="accent1" w:themeShade="BF"/>
+      <w:sz w:val="26"/>
+      <w:szCs w:val="26"/>
+    </w:rPr>
+  </w:style>
+  <w:style w:type="character" w:default="1" w:styleId="DefaultParagraphFont">
     <w:name w:val="Default Paragraph Font"/>
     <w:uiPriority w:val="1"/>
+    <w:semiHidden/>
     <w:unhideWhenUsed/>
   </w:style>
-  <w:style w:type="table" w:default="1" w:styleId="NormaleTabelle">
+  <w:style w:type="table" w:default="1" w:styleId="TableNormal">
     <w:name w:val="Normal Table"/>
     <w:uiPriority w:val="99"/>
     <w:semiHidden/>
@@ -2451,15 +2767,15 @@
       </w:tblCellMar>
     </w:tblPr>
   </w:style>
-  <w:style w:type="numbering" w:default="1" w:styleId="KeineListe">
+  <w:style w:type="numbering" w:default="1" w:styleId="NoList">
     <w:name w:val="No List"/>
     <w:uiPriority w:val="99"/>
     <w:semiHidden/>
     <w:unhideWhenUsed/>
   </w:style>
-  <w:style w:type="paragraph" w:styleId="Listenabsatz">
+  <w:style w:type="paragraph" w:styleId="ListParagraph">
     <w:name w:val="List Paragraph"/>
-    <w:basedOn w:val="Standard"/>
+    <w:basedOn w:val="Normal"/>
     <w:uiPriority w:val="34"/>
     <w:qFormat/>
     <w:rsid w:val="00CE55A0"/>
@@ -2467,6 +2783,85 @@
       <w:ind w:left="720"/>
       <w:contextualSpacing/>
     </w:pPr>
+  </w:style>
+  <w:style w:type="paragraph" w:styleId="Title">
+    <w:name w:val="Title"/>
+    <w:basedOn w:val="Normal"/>
+    <w:next w:val="Normal"/>
+    <w:link w:val="TitleChar"/>
+    <w:uiPriority w:val="10"/>
+    <w:qFormat/>
+    <w:rsid w:val="00FE2B03"/>
+    <w:pPr>
+      <w:spacing w:after="0" w:line="240" w:lineRule="auto"/>
+      <w:contextualSpacing/>
+    </w:pPr>
+    <w:rPr>
+      <w:rFonts w:asciiTheme="majorHAnsi" w:eastAsiaTheme="majorEastAsia" w:hAnsiTheme="majorHAnsi" w:cstheme="majorBidi"/>
+      <w:spacing w:val="-10"/>
+      <w:kern w:val="28"/>
+      <w:sz w:val="56"/>
+      <w:szCs w:val="56"/>
+    </w:rPr>
+  </w:style>
+  <w:style w:type="character" w:customStyle="1" w:styleId="TitleChar">
+    <w:name w:val="Title Char"/>
+    <w:basedOn w:val="DefaultParagraphFont"/>
+    <w:link w:val="Title"/>
+    <w:uiPriority w:val="10"/>
+    <w:rsid w:val="00FE2B03"/>
+    <w:rPr>
+      <w:rFonts w:asciiTheme="majorHAnsi" w:eastAsiaTheme="majorEastAsia" w:hAnsiTheme="majorHAnsi" w:cstheme="majorBidi"/>
+      <w:spacing w:val="-10"/>
+      <w:kern w:val="28"/>
+      <w:sz w:val="56"/>
+      <w:szCs w:val="56"/>
+    </w:rPr>
+  </w:style>
+  <w:style w:type="character" w:customStyle="1" w:styleId="Heading1Char">
+    <w:name w:val="Heading 1 Char"/>
+    <w:basedOn w:val="DefaultParagraphFont"/>
+    <w:link w:val="Heading1"/>
+    <w:uiPriority w:val="9"/>
+    <w:rsid w:val="00FE2B03"/>
+    <w:rPr>
+      <w:rFonts w:asciiTheme="majorHAnsi" w:eastAsiaTheme="majorEastAsia" w:hAnsiTheme="majorHAnsi" w:cstheme="majorBidi"/>
+      <w:color w:val="2F5496" w:themeColor="accent1" w:themeShade="BF"/>
+      <w:sz w:val="32"/>
+      <w:szCs w:val="32"/>
+    </w:rPr>
+  </w:style>
+  <w:style w:type="table" w:styleId="TableGrid">
+    <w:name w:val="Table Grid"/>
+    <w:basedOn w:val="TableNormal"/>
+    <w:uiPriority w:val="39"/>
+    <w:rsid w:val="00FE2B03"/>
+    <w:pPr>
+      <w:spacing w:after="0" w:line="240" w:lineRule="auto"/>
+    </w:pPr>
+    <w:tblPr>
+      <w:tblBorders>
+        <w:top w:val="single" w:sz="4" w:space="0" w:color="auto"/>
+        <w:left w:val="single" w:sz="4" w:space="0" w:color="auto"/>
+        <w:bottom w:val="single" w:sz="4" w:space="0" w:color="auto"/>
+        <w:right w:val="single" w:sz="4" w:space="0" w:color="auto"/>
+        <w:insideH w:val="single" w:sz="4" w:space="0" w:color="auto"/>
+        <w:insideV w:val="single" w:sz="4" w:space="0" w:color="auto"/>
+      </w:tblBorders>
+    </w:tblPr>
+  </w:style>
+  <w:style w:type="character" w:customStyle="1" w:styleId="Heading2Char">
+    <w:name w:val="Heading 2 Char"/>
+    <w:basedOn w:val="DefaultParagraphFont"/>
+    <w:link w:val="Heading2"/>
+    <w:uiPriority w:val="9"/>
+    <w:rsid w:val="00FE2B03"/>
+    <w:rPr>
+      <w:rFonts w:asciiTheme="majorHAnsi" w:eastAsiaTheme="majorEastAsia" w:hAnsiTheme="majorHAnsi" w:cstheme="majorBidi"/>
+      <w:color w:val="2F5496" w:themeColor="accent1" w:themeShade="BF"/>
+      <w:sz w:val="26"/>
+      <w:szCs w:val="26"/>
+    </w:rPr>
   </w:style>
 </w:styles>
 </file>
@@ -4069,7 +4464,7 @@
   <dgm:whole/>
   <dgm:extLst>
     <a:ext uri="http://schemas.microsoft.com/office/drawing/2008/diagram">
-      <dsp:dataModelExt xmlns:dsp="http://schemas.microsoft.com/office/drawing/2008/diagram" relId="rId9" minVer="http://schemas.openxmlformats.org/drawingml/2006/diagram"/>
+      <dsp:dataModelExt xmlns:dsp="http://schemas.microsoft.com/office/drawing/2008/diagram" relId="rId11" minVer="http://schemas.openxmlformats.org/drawingml/2006/diagram"/>
     </a:ext>
   </dgm:extLst>
 </dgm:dataModel>

</xml_diff>